<commit_message>
complete individual contribution report part
</commit_message>
<xml_diff>
--- a/document/final report.docx
+++ b/document/final report.docx
@@ -336,7 +336,13 @@
               <w:rPr>
                 <w:rFonts w:eastAsia="Cambria"/>
               </w:rPr>
-              <w:t>users</w:t>
+              <w:t>U</w:t>
+            </w:r>
+            <w:r>
+              <w:rPr>
+                <w:rFonts w:eastAsia="Cambria"/>
+              </w:rPr>
+              <w:t>sers</w:t>
             </w:r>
           </w:p>
         </w:tc>
@@ -536,7 +542,13 @@
               <w:rPr>
                 <w:rFonts w:eastAsia="Cambria"/>
               </w:rPr>
-              <w:t>dean</w:t>
+              <w:t>D</w:t>
+            </w:r>
+            <w:r>
+              <w:rPr>
+                <w:rFonts w:eastAsia="Cambria"/>
+              </w:rPr>
+              <w:t>ean</w:t>
             </w:r>
           </w:p>
         </w:tc>
@@ -1485,6 +1497,7 @@
           <w:numId w:val="57"/>
         </w:numPr>
       </w:pPr>
+      <w:proofErr w:type="gramStart"/>
       <w:r>
         <w:rPr>
           <w:b/>
@@ -1492,6 +1505,7 @@
         </w:rPr>
         <w:t>1:N</w:t>
       </w:r>
+      <w:proofErr w:type="gramEnd"/>
       <w:r>
         <w:t>: student → attendance, student → marks, course → session, student → result, student → medical</w:t>
       </w:r>
@@ -1504,12 +1518,21 @@
           <w:numId w:val="58"/>
         </w:numPr>
       </w:pPr>
+      <w:proofErr w:type="gramStart"/>
       <w:r>
         <w:rPr>
           <w:b/>
           <w:bCs/>
         </w:rPr>
-        <w:t>M:N (junction tables)</w:t>
+        <w:t>M:N</w:t>
+      </w:r>
+      <w:proofErr w:type="gramEnd"/>
+      <w:r>
+        <w:rPr>
+          <w:b/>
+          <w:bCs/>
+        </w:rPr>
+        <w:t xml:space="preserve"> (junction tables)</w:t>
       </w:r>
       <w:r>
         <w:t>:</w:t>
@@ -1926,7 +1949,13 @@
               <w:rPr>
                 <w:rFonts w:eastAsia="Cambria"/>
               </w:rPr>
-              <w:t>dean</w:t>
+              <w:t>D</w:t>
+            </w:r>
+            <w:r>
+              <w:rPr>
+                <w:rFonts w:eastAsia="Cambria"/>
+              </w:rPr>
+              <w:t>ean</w:t>
             </w:r>
           </w:p>
         </w:tc>
@@ -9395,6 +9424,7 @@
         </w:rPr>
         <w:t xml:space="preserve">    | </w:t>
       </w:r>
+      <w:proofErr w:type="gramStart"/>
       <w:r>
         <w:rPr>
           <w:rStyle w:val="DataTypeTok"/>
@@ -9407,6 +9437,7 @@
         </w:rPr>
         <w:t>(</w:t>
       </w:r>
+      <w:proofErr w:type="gramEnd"/>
       <w:r>
         <w:rPr>
           <w:rStyle w:val="DecValTok"/>
@@ -9466,6 +9497,7 @@
         </w:rPr>
         <w:t xml:space="preserve"> | </w:t>
       </w:r>
+      <w:proofErr w:type="gramStart"/>
       <w:r>
         <w:rPr>
           <w:rStyle w:val="DataTypeTok"/>
@@ -9478,6 +9510,7 @@
         </w:rPr>
         <w:t>(</w:t>
       </w:r>
+      <w:proofErr w:type="gramEnd"/>
       <w:r>
         <w:rPr>
           <w:rStyle w:val="DecValTok"/>
@@ -11353,16 +11386,34 @@
           <w:b/>
           <w:bCs/>
         </w:rPr>
-        <w:t>calculate_result</w:t>
-      </w:r>
-      <w:proofErr w:type="spellEnd"/>
+        <w:t>calculate_</w:t>
+      </w:r>
+      <w:proofErr w:type="gramStart"/>
       <w:r>
         <w:rPr>
           <w:rStyle w:val="VerbatimChar"/>
           <w:b/>
           <w:bCs/>
         </w:rPr>
-        <w:t>()</w:t>
+        <w:t>result</w:t>
+      </w:r>
+      <w:proofErr w:type="spellEnd"/>
+      <w:r>
+        <w:rPr>
+          <w:rStyle w:val="VerbatimChar"/>
+          <w:b/>
+          <w:bCs/>
+        </w:rPr>
+        <w:t>(</w:t>
+      </w:r>
+      <w:proofErr w:type="gramEnd"/>
+      <w:r>
+        <w:rPr>
+          <w:rStyle w:val="VerbatimChar"/>
+          <w:b/>
+          <w:bCs/>
+        </w:rPr>
+        <w:t>)</w:t>
       </w:r>
       <w:r>
         <w:rPr>
@@ -13990,7 +14041,7 @@
       <w:r>
         <w:t xml:space="preserve">MySQL 8.0 Official Documentation: </w:t>
       </w:r>
-      <w:hyperlink r:id="rId5">
+      <w:hyperlink r:id="rId6">
         <w:r>
           <w:rPr>
             <w:rStyle w:val="Hyperlink"/>
@@ -14010,7 +14061,7 @@
       <w:r>
         <w:t xml:space="preserve">AWS RDS Documentation: </w:t>
       </w:r>
-      <w:hyperlink r:id="rId6">
+      <w:hyperlink r:id="rId7">
         <w:r>
           <w:rPr>
             <w:rStyle w:val="Hyperlink"/>
@@ -14225,7 +14276,15 @@
         <w:pStyle w:val="Compact"/>
       </w:pPr>
       <w:r>
-        <w:t xml:space="preserve">K.G.M.R.BANDARA                                                                                                    </w:t>
+        <w:t>K.G.M.</w:t>
+      </w:r>
+      <w:proofErr w:type="gramStart"/>
+      <w:r>
+        <w:t>R.BANDARA</w:t>
+      </w:r>
+      <w:proofErr w:type="gramEnd"/>
+      <w:r>
+        <w:t xml:space="preserve">                                                                                                    </w:t>
       </w:r>
       <w:r>
         <w:rPr>
@@ -14249,7 +14308,7 @@
                     </pic:cNvPicPr>
                   </pic:nvPicPr>
                   <pic:blipFill>
-                    <a:blip r:embed="rId7" cstate="print">
+                    <a:blip r:embed="rId8" cstate="print">
                       <a:extLst>
                         <a:ext uri="{28A0092B-C50C-407E-A947-70E740481C1C}">
                           <a14:useLocalDpi xmlns:a14="http://schemas.microsoft.com/office/drawing/2010/main" val="0"/>
@@ -14399,7 +14458,15 @@
         <w:t>eligible</w:t>
       </w:r>
       <w:r>
-        <w:t xml:space="preserve"> students (those with &gt;= 80% attendance ).</w:t>
+        <w:t xml:space="preserve"> students (those with &gt;= 80% </w:t>
+      </w:r>
+      <w:proofErr w:type="gramStart"/>
+      <w:r>
+        <w:t>attendance )</w:t>
+      </w:r>
+      <w:proofErr w:type="gramEnd"/>
+      <w:r>
+        <w:t>.</w:t>
       </w:r>
     </w:p>
     <w:p>
@@ -15313,9 +15380,14 @@
       </w:r>
       <w:proofErr w:type="spellEnd"/>
       <w:r>
-        <w:t xml:space="preserve"> using your project's formula: ( (</w:t>
+        <w:t xml:space="preserve"> using your project's formula: </w:t>
+      </w:r>
+      <w:proofErr w:type="gramStart"/>
+      <w:r>
+        <w:t>( (</w:t>
       </w:r>
       <w:proofErr w:type="spellStart"/>
+      <w:proofErr w:type="gramEnd"/>
       <w:r>
         <w:t>final_theory</w:t>
       </w:r>
@@ -15329,7 +15401,15 @@
       </w:r>
       <w:proofErr w:type="spellEnd"/>
       <w:r>
-        <w:t xml:space="preserve">) * 0.6 ) + </w:t>
+        <w:t xml:space="preserve">) * </w:t>
+      </w:r>
+      <w:proofErr w:type="gramStart"/>
+      <w:r>
+        <w:t>0.6 )</w:t>
+      </w:r>
+      <w:proofErr w:type="gramEnd"/>
+      <w:r>
+        <w:t xml:space="preserve"> + </w:t>
       </w:r>
       <w:proofErr w:type="spellStart"/>
       <w:r>
@@ -15341,6 +15421,536 @@
       <w:pPr>
         <w:pStyle w:val="Compact"/>
       </w:pPr>
+    </w:p>
+    <w:p>
+      <w:pPr>
+        <w:pStyle w:val="Compact"/>
+      </w:pPr>
+    </w:p>
+    <w:p>
+      <w:pPr>
+        <w:pStyle w:val="Compact"/>
+      </w:pPr>
+      <w:r>
+        <w:t>S</w:t>
+      </w:r>
+      <w:r>
+        <w:t xml:space="preserve">tored </w:t>
+      </w:r>
+      <w:r>
+        <w:t>P</w:t>
+      </w:r>
+      <w:r>
+        <w:t>rocedure:</w:t>
+      </w:r>
+    </w:p>
+    <w:p>
+      <w:pPr>
+        <w:pStyle w:val="Compact"/>
+      </w:pPr>
+    </w:p>
+    <w:p>
+      <w:pPr>
+        <w:pStyle w:val="Compact"/>
+      </w:pPr>
+      <w:r>
+        <w:t>01.G</w:t>
+      </w:r>
+      <w:r>
+        <w:t xml:space="preserve">ive one student </w:t>
+      </w:r>
+      <w:proofErr w:type="gramStart"/>
+      <w:r>
+        <w:t>marks  CALL</w:t>
+      </w:r>
+      <w:proofErr w:type="gramEnd"/>
+      <w:r>
+        <w:t xml:space="preserve"> </w:t>
+      </w:r>
+      <w:proofErr w:type="spellStart"/>
+      <w:r>
+        <w:t>get_student_course_</w:t>
+      </w:r>
+      <w:proofErr w:type="gramStart"/>
+      <w:r>
+        <w:t>marks</w:t>
+      </w:r>
+      <w:proofErr w:type="spellEnd"/>
+      <w:r>
+        <w:t>(</w:t>
+      </w:r>
+      <w:proofErr w:type="gramEnd"/>
+      <w:r>
+        <w:t>'U013', 'ICT1222');</w:t>
+      </w:r>
+    </w:p>
+    <w:p>
+      <w:pPr>
+        <w:pStyle w:val="Compact"/>
+      </w:pPr>
+    </w:p>
+    <w:p>
+      <w:pPr>
+        <w:pStyle w:val="Compact"/>
+        <w:numPr>
+          <w:ilvl w:val="0"/>
+          <w:numId w:val="214"/>
+        </w:numPr>
+      </w:pPr>
+      <w:r>
+        <w:rPr>
+          <w:b/>
+          <w:bCs/>
+        </w:rPr>
+        <w:t>Purpose:</w:t>
+      </w:r>
+      <w:r>
+        <w:t xml:space="preserve"> To fetch a consolidated mark breakdown for a single student in a single course.</w:t>
+      </w:r>
+    </w:p>
+    <w:p>
+      <w:pPr>
+        <w:pStyle w:val="Compact"/>
+        <w:numPr>
+          <w:ilvl w:val="0"/>
+          <w:numId w:val="214"/>
+        </w:numPr>
+      </w:pPr>
+      <w:r>
+        <w:rPr>
+          <w:b/>
+          <w:bCs/>
+        </w:rPr>
+        <w:t>Inputs:</w:t>
+      </w:r>
+      <w:r>
+        <w:t xml:space="preserve"> A student's registration number (</w:t>
+      </w:r>
+      <w:proofErr w:type="spellStart"/>
+      <w:r>
+        <w:t>p_reg_no</w:t>
+      </w:r>
+      <w:proofErr w:type="spellEnd"/>
+      <w:r>
+        <w:t>) and a course ID (</w:t>
+      </w:r>
+      <w:proofErr w:type="spellStart"/>
+      <w:r>
+        <w:t>p_course_id</w:t>
+      </w:r>
+      <w:proofErr w:type="spellEnd"/>
+      <w:r>
+        <w:t>).</w:t>
+      </w:r>
+    </w:p>
+    <w:p>
+      <w:pPr>
+        <w:pStyle w:val="Compact"/>
+        <w:numPr>
+          <w:ilvl w:val="0"/>
+          <w:numId w:val="214"/>
+        </w:numPr>
+      </w:pPr>
+      <w:r>
+        <w:rPr>
+          <w:b/>
+          <w:bCs/>
+        </w:rPr>
+        <w:t>Action:</w:t>
+      </w:r>
+      <w:r>
+        <w:t xml:space="preserve"> It finds the matching row in the marks table and calculates two summary columns: TOTAL QUIZ MARKS (sum of quizzes) and FINAL EXAM MARKS (sum of final theory and practical).</w:t>
+      </w:r>
+    </w:p>
+    <w:p>
+      <w:pPr>
+        <w:pStyle w:val="Compact"/>
+        <w:numPr>
+          <w:ilvl w:val="0"/>
+          <w:numId w:val="214"/>
+        </w:numPr>
+      </w:pPr>
+      <w:r>
+        <w:rPr>
+          <w:b/>
+          <w:bCs/>
+        </w:rPr>
+        <w:t>Output:</w:t>
+      </w:r>
+      <w:r>
+        <w:t xml:space="preserve"> It returns a single row with the calculated quiz and final marks, along with the ASSESSMENT_MARKS and </w:t>
+      </w:r>
+      <w:proofErr w:type="spellStart"/>
+      <w:r>
+        <w:t>mid_marks</w:t>
+      </w:r>
+      <w:proofErr w:type="spellEnd"/>
+      <w:r>
+        <w:t>.</w:t>
+      </w:r>
+    </w:p>
+    <w:p>
+      <w:pPr>
+        <w:pStyle w:val="Compact"/>
+      </w:pPr>
+    </w:p>
+    <w:p>
+      <w:pPr>
+        <w:pStyle w:val="Compact"/>
+      </w:pPr>
+      <w:r>
+        <w:t>02.</w:t>
+      </w:r>
+      <w:r>
+        <w:rPr>
+          <w:rFonts w:ascii="Consolas" w:eastAsia="Times New Roman" w:hAnsi="Consolas" w:cs="Times New Roman"/>
+          <w:color w:val="6A9955"/>
+          <w:sz w:val="21"/>
+          <w:szCs w:val="21"/>
+          <w:lang w:bidi="si-LK"/>
+        </w:rPr>
+        <w:t xml:space="preserve"> </w:t>
+      </w:r>
+      <w:r>
+        <w:t>-  </w:t>
+      </w:r>
+      <w:r>
+        <w:t>C</w:t>
+      </w:r>
+      <w:r>
+        <w:t xml:space="preserve">heck one student eligibility CALL </w:t>
+      </w:r>
+      <w:proofErr w:type="spellStart"/>
+      <w:r>
+        <w:t>get_student_</w:t>
+      </w:r>
+      <w:proofErr w:type="gramStart"/>
+      <w:r>
+        <w:t>eligibility</w:t>
+      </w:r>
+      <w:proofErr w:type="spellEnd"/>
+      <w:r>
+        <w:t>(</w:t>
+      </w:r>
+      <w:proofErr w:type="gramEnd"/>
+      <w:r>
+        <w:t>'U013', 'ICT1222');</w:t>
+      </w:r>
+    </w:p>
+    <w:p>
+      <w:pPr>
+        <w:pStyle w:val="Compact"/>
+      </w:pPr>
+    </w:p>
+    <w:p>
+      <w:pPr>
+        <w:pStyle w:val="Compact"/>
+        <w:numPr>
+          <w:ilvl w:val="0"/>
+          <w:numId w:val="215"/>
+        </w:numPr>
+      </w:pPr>
+      <w:r>
+        <w:rPr>
+          <w:b/>
+          <w:bCs/>
+        </w:rPr>
+        <w:t>Purpose:</w:t>
+      </w:r>
+      <w:r>
+        <w:t xml:space="preserve"> Checks a single student's attendance eligibility for a specific course, separating the status for 'Theory' and 'Practical' sessions.</w:t>
+      </w:r>
+    </w:p>
+    <w:p>
+      <w:pPr>
+        <w:pStyle w:val="Compact"/>
+        <w:numPr>
+          <w:ilvl w:val="0"/>
+          <w:numId w:val="215"/>
+        </w:numPr>
+      </w:pPr>
+      <w:r>
+        <w:rPr>
+          <w:b/>
+          <w:bCs/>
+        </w:rPr>
+        <w:t>Inputs:</w:t>
+      </w:r>
+      <w:r>
+        <w:t xml:space="preserve"> A student ID (</w:t>
+      </w:r>
+      <w:proofErr w:type="spellStart"/>
+      <w:r>
+        <w:t>p_user_id</w:t>
+      </w:r>
+      <w:proofErr w:type="spellEnd"/>
+      <w:r>
+        <w:t>) and a course ID (</w:t>
+      </w:r>
+      <w:proofErr w:type="spellStart"/>
+      <w:r>
+        <w:t>p_course_id</w:t>
+      </w:r>
+      <w:proofErr w:type="spellEnd"/>
+      <w:r>
+        <w:t>).</w:t>
+      </w:r>
+    </w:p>
+    <w:p>
+      <w:pPr>
+        <w:pStyle w:val="Compact"/>
+        <w:numPr>
+          <w:ilvl w:val="0"/>
+          <w:numId w:val="215"/>
+        </w:numPr>
+      </w:pPr>
+      <w:r>
+        <w:rPr>
+          <w:b/>
+          <w:bCs/>
+        </w:rPr>
+        <w:t>Action:</w:t>
+      </w:r>
+      <w:r>
+        <w:t xml:space="preserve"> It queries the </w:t>
+      </w:r>
+      <w:proofErr w:type="spellStart"/>
+      <w:r>
+        <w:t>attendance_detailed</w:t>
+      </w:r>
+      <w:proofErr w:type="spellEnd"/>
+      <w:r>
+        <w:t xml:space="preserve"> view to find the student's eligibility status for both session types within that course.</w:t>
+      </w:r>
+    </w:p>
+    <w:p>
+      <w:pPr>
+        <w:pStyle w:val="Compact"/>
+        <w:numPr>
+          <w:ilvl w:val="0"/>
+          <w:numId w:val="215"/>
+        </w:numPr>
+      </w:pPr>
+      <w:r>
+        <w:rPr>
+          <w:b/>
+          <w:bCs/>
+        </w:rPr>
+        <w:t>Output:</w:t>
+      </w:r>
+      <w:r>
+        <w:t xml:space="preserve"> Returns separate rows for 'Theory' and 'Practical', showing the student's eligibility for each (e.g., 'Eligible').</w:t>
+      </w:r>
+    </w:p>
+    <w:p>
+      <w:pPr>
+        <w:pStyle w:val="Compact"/>
+      </w:pPr>
+      <w:r>
+        <w:t>03.</w:t>
+      </w:r>
+      <w:r>
+        <w:t xml:space="preserve"> </w:t>
+      </w:r>
+      <w:r>
+        <w:t>-</w:t>
+      </w:r>
+      <w:r>
+        <w:t xml:space="preserve"> </w:t>
+      </w:r>
+      <w:r>
+        <w:t>O</w:t>
+      </w:r>
+      <w:r>
+        <w:t xml:space="preserve">ne course check final </w:t>
+      </w:r>
+      <w:r>
+        <w:t>M</w:t>
+      </w:r>
+      <w:r>
+        <w:t xml:space="preserve">arks and </w:t>
+      </w:r>
+      <w:r>
+        <w:t>E</w:t>
+      </w:r>
+      <w:r>
+        <w:t>ligibility  </w:t>
+      </w:r>
+    </w:p>
+    <w:p>
+      <w:pPr>
+        <w:pStyle w:val="Compact"/>
+        <w:ind w:firstLine="409"/>
+      </w:pPr>
+      <w:r>
+        <w:t xml:space="preserve">CALL </w:t>
+      </w:r>
+      <w:proofErr w:type="spellStart"/>
+      <w:r>
+        <w:t>get_batch_marks_summary_by_</w:t>
+      </w:r>
+      <w:proofErr w:type="gramStart"/>
+      <w:r>
+        <w:t>course</w:t>
+      </w:r>
+      <w:proofErr w:type="spellEnd"/>
+      <w:r>
+        <w:t>(</w:t>
+      </w:r>
+      <w:proofErr w:type="gramEnd"/>
+      <w:r>
+        <w:t>''Database Management Systems'');</w:t>
+      </w:r>
+    </w:p>
+    <w:p>
+      <w:pPr>
+        <w:pStyle w:val="Compact"/>
+        <w:numPr>
+          <w:ilvl w:val="0"/>
+          <w:numId w:val="216"/>
+        </w:numPr>
+      </w:pPr>
+      <w:r>
+        <w:rPr>
+          <w:b/>
+          <w:bCs/>
+        </w:rPr>
+        <w:t>Purpose:</w:t>
+      </w:r>
+      <w:r>
+        <w:t xml:space="preserve"> To provide a detailed, aggregated eligibility summary for a single course by querying the </w:t>
+      </w:r>
+      <w:proofErr w:type="spellStart"/>
+      <w:r>
+        <w:t>student_overall_eligibility</w:t>
+      </w:r>
+      <w:proofErr w:type="spellEnd"/>
+      <w:r>
+        <w:t xml:space="preserve"> view.</w:t>
+      </w:r>
+    </w:p>
+    <w:p>
+      <w:pPr>
+        <w:pStyle w:val="Compact"/>
+        <w:numPr>
+          <w:ilvl w:val="0"/>
+          <w:numId w:val="216"/>
+        </w:numPr>
+      </w:pPr>
+      <w:r>
+        <w:rPr>
+          <w:b/>
+          <w:bCs/>
+        </w:rPr>
+        <w:t>Input:</w:t>
+      </w:r>
+      <w:r>
+        <w:t xml:space="preserve"> A course name, like </w:t>
+      </w:r>
+      <w:proofErr w:type="spellStart"/>
+      <w:r>
+        <w:t>p_course_name</w:t>
+      </w:r>
+      <w:proofErr w:type="spellEnd"/>
+      <w:r>
+        <w:t>.</w:t>
+      </w:r>
+    </w:p>
+    <w:p>
+      <w:pPr>
+        <w:pStyle w:val="Compact"/>
+        <w:numPr>
+          <w:ilvl w:val="0"/>
+          <w:numId w:val="216"/>
+        </w:numPr>
+      </w:pPr>
+      <w:r>
+        <w:rPr>
+          <w:b/>
+          <w:bCs/>
+        </w:rPr>
+        <w:t>Action:</w:t>
+      </w:r>
+      <w:r>
+        <w:t xml:space="preserve"> It filters the </w:t>
+      </w:r>
+      <w:proofErr w:type="spellStart"/>
+      <w:r>
+        <w:t>student_overall_eligibility</w:t>
+      </w:r>
+      <w:proofErr w:type="spellEnd"/>
+      <w:r>
+        <w:t xml:space="preserve"> view for the specified course and counts how many students fall into each category: </w:t>
+      </w:r>
+      <w:proofErr w:type="spellStart"/>
+      <w:r>
+        <w:t>fully_eligible</w:t>
+      </w:r>
+      <w:proofErr w:type="spellEnd"/>
+      <w:r>
+        <w:t xml:space="preserve">, </w:t>
+      </w:r>
+      <w:proofErr w:type="spellStart"/>
+      <w:r>
+        <w:t>not_eligible</w:t>
+      </w:r>
+      <w:proofErr w:type="spellEnd"/>
+      <w:r>
+        <w:t xml:space="preserve">, </w:t>
+      </w:r>
+      <w:proofErr w:type="spellStart"/>
+      <w:r>
+        <w:t>medical_cases</w:t>
+      </w:r>
+      <w:proofErr w:type="spellEnd"/>
+      <w:r>
+        <w:t xml:space="preserve">, and </w:t>
+      </w:r>
+      <w:proofErr w:type="spellStart"/>
+      <w:r>
+        <w:t>withheld_cases</w:t>
+      </w:r>
+      <w:proofErr w:type="spellEnd"/>
+      <w:r>
+        <w:t>.</w:t>
+      </w:r>
+    </w:p>
+    <w:p>
+      <w:pPr>
+        <w:pStyle w:val="Compact"/>
+        <w:numPr>
+          <w:ilvl w:val="0"/>
+          <w:numId w:val="216"/>
+        </w:numPr>
+      </w:pPr>
+      <w:r>
+        <w:rPr>
+          <w:b/>
+          <w:bCs/>
+        </w:rPr>
+        <w:t>Output:</w:t>
+      </w:r>
+      <w:r>
+        <w:t xml:space="preserve"> It returns a </w:t>
+      </w:r>
+      <w:r>
+        <w:rPr>
+          <w:b/>
+          <w:bCs/>
+        </w:rPr>
+        <w:t>single row</w:t>
+      </w:r>
+      <w:r>
+        <w:t xml:space="preserve"> with the complete eligibility breakdown for that course, including the total student count and the final </w:t>
+      </w:r>
+      <w:proofErr w:type="spellStart"/>
+      <w:r>
+        <w:t>eligible_percentage</w:t>
+      </w:r>
+      <w:proofErr w:type="spellEnd"/>
+      <w:r>
+        <w:t>.</w:t>
+      </w:r>
     </w:p>
     <w:p>
       <w:pPr>
@@ -18691,6 +19301,119 @@
     </w:lvl>
   </w:abstractNum>
   <w:abstractNum w:abstractNumId="26" w15:restartNumberingAfterBreak="0">
+    <w:nsid w:val="384F67A2"/>
+    <w:multiLevelType w:val="hybridMultilevel"/>
+    <w:tmpl w:val="5D1A422A"/>
+    <w:lvl w:ilvl="0" w:tplc="04090005">
+      <w:start w:val="1"/>
+      <w:numFmt w:val="bullet"/>
+      <w:lvlText w:val=""/>
+      <w:lvlJc w:val="left"/>
+      <w:pPr>
+        <w:ind w:left="769" w:hanging="360"/>
+      </w:pPr>
+      <w:rPr>
+        <w:rFonts w:ascii="Wingdings" w:hAnsi="Wingdings" w:hint="default"/>
+      </w:rPr>
+    </w:lvl>
+    <w:lvl w:ilvl="1" w:tplc="04090003" w:tentative="1">
+      <w:start w:val="1"/>
+      <w:numFmt w:val="bullet"/>
+      <w:lvlText w:val="o"/>
+      <w:lvlJc w:val="left"/>
+      <w:pPr>
+        <w:ind w:left="1489" w:hanging="360"/>
+      </w:pPr>
+      <w:rPr>
+        <w:rFonts w:ascii="Courier New" w:hAnsi="Courier New" w:cs="Courier New" w:hint="default"/>
+      </w:rPr>
+    </w:lvl>
+    <w:lvl w:ilvl="2" w:tplc="04090005" w:tentative="1">
+      <w:start w:val="1"/>
+      <w:numFmt w:val="bullet"/>
+      <w:lvlText w:val=""/>
+      <w:lvlJc w:val="left"/>
+      <w:pPr>
+        <w:ind w:left="2209" w:hanging="360"/>
+      </w:pPr>
+      <w:rPr>
+        <w:rFonts w:ascii="Wingdings" w:hAnsi="Wingdings" w:hint="default"/>
+      </w:rPr>
+    </w:lvl>
+    <w:lvl w:ilvl="3" w:tplc="04090001" w:tentative="1">
+      <w:start w:val="1"/>
+      <w:numFmt w:val="bullet"/>
+      <w:lvlText w:val=""/>
+      <w:lvlJc w:val="left"/>
+      <w:pPr>
+        <w:ind w:left="2929" w:hanging="360"/>
+      </w:pPr>
+      <w:rPr>
+        <w:rFonts w:ascii="Symbol" w:hAnsi="Symbol" w:hint="default"/>
+      </w:rPr>
+    </w:lvl>
+    <w:lvl w:ilvl="4" w:tplc="04090003" w:tentative="1">
+      <w:start w:val="1"/>
+      <w:numFmt w:val="bullet"/>
+      <w:lvlText w:val="o"/>
+      <w:lvlJc w:val="left"/>
+      <w:pPr>
+        <w:ind w:left="3649" w:hanging="360"/>
+      </w:pPr>
+      <w:rPr>
+        <w:rFonts w:ascii="Courier New" w:hAnsi="Courier New" w:cs="Courier New" w:hint="default"/>
+      </w:rPr>
+    </w:lvl>
+    <w:lvl w:ilvl="5" w:tplc="04090005" w:tentative="1">
+      <w:start w:val="1"/>
+      <w:numFmt w:val="bullet"/>
+      <w:lvlText w:val=""/>
+      <w:lvlJc w:val="left"/>
+      <w:pPr>
+        <w:ind w:left="4369" w:hanging="360"/>
+      </w:pPr>
+      <w:rPr>
+        <w:rFonts w:ascii="Wingdings" w:hAnsi="Wingdings" w:hint="default"/>
+      </w:rPr>
+    </w:lvl>
+    <w:lvl w:ilvl="6" w:tplc="04090001" w:tentative="1">
+      <w:start w:val="1"/>
+      <w:numFmt w:val="bullet"/>
+      <w:lvlText w:val=""/>
+      <w:lvlJc w:val="left"/>
+      <w:pPr>
+        <w:ind w:left="5089" w:hanging="360"/>
+      </w:pPr>
+      <w:rPr>
+        <w:rFonts w:ascii="Symbol" w:hAnsi="Symbol" w:hint="default"/>
+      </w:rPr>
+    </w:lvl>
+    <w:lvl w:ilvl="7" w:tplc="04090003" w:tentative="1">
+      <w:start w:val="1"/>
+      <w:numFmt w:val="bullet"/>
+      <w:lvlText w:val="o"/>
+      <w:lvlJc w:val="left"/>
+      <w:pPr>
+        <w:ind w:left="5809" w:hanging="360"/>
+      </w:pPr>
+      <w:rPr>
+        <w:rFonts w:ascii="Courier New" w:hAnsi="Courier New" w:cs="Courier New" w:hint="default"/>
+      </w:rPr>
+    </w:lvl>
+    <w:lvl w:ilvl="8" w:tplc="04090005" w:tentative="1">
+      <w:start w:val="1"/>
+      <w:numFmt w:val="bullet"/>
+      <w:lvlText w:val=""/>
+      <w:lvlJc w:val="left"/>
+      <w:pPr>
+        <w:ind w:left="6529" w:hanging="360"/>
+      </w:pPr>
+      <w:rPr>
+        <w:rFonts w:ascii="Wingdings" w:hAnsi="Wingdings" w:hint="default"/>
+      </w:rPr>
+    </w:lvl>
+  </w:abstractNum>
+  <w:abstractNum w:abstractNumId="27" w15:restartNumberingAfterBreak="0">
     <w:nsid w:val="39842992"/>
     <w:multiLevelType w:val="multilevel"/>
     <w:tmpl w:val="FE6AF4B8"/>
@@ -18821,7 +19544,7 @@
       </w:rPr>
     </w:lvl>
   </w:abstractNum>
-  <w:abstractNum w:abstractNumId="27" w15:restartNumberingAfterBreak="0">
+  <w:abstractNum w:abstractNumId="28" w15:restartNumberingAfterBreak="0">
     <w:nsid w:val="39DB452C"/>
     <w:multiLevelType w:val="multilevel"/>
     <w:tmpl w:val="F4DE7B1C"/>
@@ -18952,7 +19675,7 @@
       </w:rPr>
     </w:lvl>
   </w:abstractNum>
-  <w:abstractNum w:abstractNumId="28" w15:restartNumberingAfterBreak="0">
+  <w:abstractNum w:abstractNumId="29" w15:restartNumberingAfterBreak="0">
     <w:nsid w:val="3A6A4549"/>
     <w:multiLevelType w:val="multilevel"/>
     <w:tmpl w:val="71E4CD8E"/>
@@ -19083,7 +19806,7 @@
       </w:rPr>
     </w:lvl>
   </w:abstractNum>
-  <w:abstractNum w:abstractNumId="29" w15:restartNumberingAfterBreak="0">
+  <w:abstractNum w:abstractNumId="30" w15:restartNumberingAfterBreak="0">
     <w:nsid w:val="3CE01E0F"/>
     <w:multiLevelType w:val="multilevel"/>
     <w:tmpl w:val="B96625B6"/>
@@ -19214,7 +19937,7 @@
       </w:rPr>
     </w:lvl>
   </w:abstractNum>
-  <w:abstractNum w:abstractNumId="30" w15:restartNumberingAfterBreak="0">
+  <w:abstractNum w:abstractNumId="31" w15:restartNumberingAfterBreak="0">
     <w:nsid w:val="3CF536A7"/>
     <w:multiLevelType w:val="multilevel"/>
     <w:tmpl w:val="E52A10DE"/>
@@ -19345,7 +20068,120 @@
       </w:rPr>
     </w:lvl>
   </w:abstractNum>
-  <w:abstractNum w:abstractNumId="31" w15:restartNumberingAfterBreak="0">
+  <w:abstractNum w:abstractNumId="32" w15:restartNumberingAfterBreak="0">
+    <w:nsid w:val="3F206B08"/>
+    <w:multiLevelType w:val="hybridMultilevel"/>
+    <w:tmpl w:val="EA16ED34"/>
+    <w:lvl w:ilvl="0" w:tplc="04090005">
+      <w:start w:val="1"/>
+      <w:numFmt w:val="bullet"/>
+      <w:lvlText w:val=""/>
+      <w:lvlJc w:val="left"/>
+      <w:pPr>
+        <w:ind w:left="720" w:hanging="360"/>
+      </w:pPr>
+      <w:rPr>
+        <w:rFonts w:ascii="Wingdings" w:hAnsi="Wingdings" w:hint="default"/>
+      </w:rPr>
+    </w:lvl>
+    <w:lvl w:ilvl="1" w:tplc="04090003" w:tentative="1">
+      <w:start w:val="1"/>
+      <w:numFmt w:val="bullet"/>
+      <w:lvlText w:val="o"/>
+      <w:lvlJc w:val="left"/>
+      <w:pPr>
+        <w:ind w:left="1440" w:hanging="360"/>
+      </w:pPr>
+      <w:rPr>
+        <w:rFonts w:ascii="Courier New" w:hAnsi="Courier New" w:cs="Courier New" w:hint="default"/>
+      </w:rPr>
+    </w:lvl>
+    <w:lvl w:ilvl="2" w:tplc="04090005" w:tentative="1">
+      <w:start w:val="1"/>
+      <w:numFmt w:val="bullet"/>
+      <w:lvlText w:val=""/>
+      <w:lvlJc w:val="left"/>
+      <w:pPr>
+        <w:ind w:left="2160" w:hanging="360"/>
+      </w:pPr>
+      <w:rPr>
+        <w:rFonts w:ascii="Wingdings" w:hAnsi="Wingdings" w:hint="default"/>
+      </w:rPr>
+    </w:lvl>
+    <w:lvl w:ilvl="3" w:tplc="04090001" w:tentative="1">
+      <w:start w:val="1"/>
+      <w:numFmt w:val="bullet"/>
+      <w:lvlText w:val=""/>
+      <w:lvlJc w:val="left"/>
+      <w:pPr>
+        <w:ind w:left="2880" w:hanging="360"/>
+      </w:pPr>
+      <w:rPr>
+        <w:rFonts w:ascii="Symbol" w:hAnsi="Symbol" w:hint="default"/>
+      </w:rPr>
+    </w:lvl>
+    <w:lvl w:ilvl="4" w:tplc="04090003" w:tentative="1">
+      <w:start w:val="1"/>
+      <w:numFmt w:val="bullet"/>
+      <w:lvlText w:val="o"/>
+      <w:lvlJc w:val="left"/>
+      <w:pPr>
+        <w:ind w:left="3600" w:hanging="360"/>
+      </w:pPr>
+      <w:rPr>
+        <w:rFonts w:ascii="Courier New" w:hAnsi="Courier New" w:cs="Courier New" w:hint="default"/>
+      </w:rPr>
+    </w:lvl>
+    <w:lvl w:ilvl="5" w:tplc="04090005" w:tentative="1">
+      <w:start w:val="1"/>
+      <w:numFmt w:val="bullet"/>
+      <w:lvlText w:val=""/>
+      <w:lvlJc w:val="left"/>
+      <w:pPr>
+        <w:ind w:left="4320" w:hanging="360"/>
+      </w:pPr>
+      <w:rPr>
+        <w:rFonts w:ascii="Wingdings" w:hAnsi="Wingdings" w:hint="default"/>
+      </w:rPr>
+    </w:lvl>
+    <w:lvl w:ilvl="6" w:tplc="04090001" w:tentative="1">
+      <w:start w:val="1"/>
+      <w:numFmt w:val="bullet"/>
+      <w:lvlText w:val=""/>
+      <w:lvlJc w:val="left"/>
+      <w:pPr>
+        <w:ind w:left="5040" w:hanging="360"/>
+      </w:pPr>
+      <w:rPr>
+        <w:rFonts w:ascii="Symbol" w:hAnsi="Symbol" w:hint="default"/>
+      </w:rPr>
+    </w:lvl>
+    <w:lvl w:ilvl="7" w:tplc="04090003" w:tentative="1">
+      <w:start w:val="1"/>
+      <w:numFmt w:val="bullet"/>
+      <w:lvlText w:val="o"/>
+      <w:lvlJc w:val="left"/>
+      <w:pPr>
+        <w:ind w:left="5760" w:hanging="360"/>
+      </w:pPr>
+      <w:rPr>
+        <w:rFonts w:ascii="Courier New" w:hAnsi="Courier New" w:cs="Courier New" w:hint="default"/>
+      </w:rPr>
+    </w:lvl>
+    <w:lvl w:ilvl="8" w:tplc="04090005" w:tentative="1">
+      <w:start w:val="1"/>
+      <w:numFmt w:val="bullet"/>
+      <w:lvlText w:val=""/>
+      <w:lvlJc w:val="left"/>
+      <w:pPr>
+        <w:ind w:left="6480" w:hanging="360"/>
+      </w:pPr>
+      <w:rPr>
+        <w:rFonts w:ascii="Wingdings" w:hAnsi="Wingdings" w:hint="default"/>
+      </w:rPr>
+    </w:lvl>
+  </w:abstractNum>
+  <w:abstractNum w:abstractNumId="33" w15:restartNumberingAfterBreak="0">
     <w:nsid w:val="3F88181B"/>
     <w:multiLevelType w:val="multilevel"/>
     <w:tmpl w:val="EE4090FC"/>
@@ -19476,7 +20312,7 @@
       </w:rPr>
     </w:lvl>
   </w:abstractNum>
-  <w:abstractNum w:abstractNumId="32" w15:restartNumberingAfterBreak="0">
+  <w:abstractNum w:abstractNumId="34" w15:restartNumberingAfterBreak="0">
     <w:nsid w:val="40CB66A6"/>
     <w:multiLevelType w:val="multilevel"/>
     <w:tmpl w:val="69B01286"/>
@@ -19607,7 +20443,7 @@
       </w:rPr>
     </w:lvl>
   </w:abstractNum>
-  <w:abstractNum w:abstractNumId="33" w15:restartNumberingAfterBreak="0">
+  <w:abstractNum w:abstractNumId="35" w15:restartNumberingAfterBreak="0">
     <w:nsid w:val="417902A0"/>
     <w:multiLevelType w:val="hybridMultilevel"/>
     <w:tmpl w:val="A6800B3A"/>
@@ -19720,7 +20556,7 @@
       </w:rPr>
     </w:lvl>
   </w:abstractNum>
-  <w:abstractNum w:abstractNumId="34" w15:restartNumberingAfterBreak="0">
+  <w:abstractNum w:abstractNumId="36" w15:restartNumberingAfterBreak="0">
     <w:nsid w:val="426E4661"/>
     <w:multiLevelType w:val="multilevel"/>
     <w:tmpl w:val="507E5DB8"/>
@@ -19851,7 +20687,7 @@
       </w:rPr>
     </w:lvl>
   </w:abstractNum>
-  <w:abstractNum w:abstractNumId="35" w15:restartNumberingAfterBreak="0">
+  <w:abstractNum w:abstractNumId="37" w15:restartNumberingAfterBreak="0">
     <w:nsid w:val="450B0776"/>
     <w:multiLevelType w:val="multilevel"/>
     <w:tmpl w:val="0A98E73C"/>
@@ -19996,7 +20832,7 @@
       </w:rPr>
     </w:lvl>
   </w:abstractNum>
-  <w:abstractNum w:abstractNumId="36" w15:restartNumberingAfterBreak="0">
+  <w:abstractNum w:abstractNumId="38" w15:restartNumberingAfterBreak="0">
     <w:nsid w:val="4A4F036E"/>
     <w:multiLevelType w:val="multilevel"/>
     <w:tmpl w:val="740A35B2"/>
@@ -20109,7 +20945,7 @@
       </w:pPr>
     </w:lvl>
   </w:abstractNum>
-  <w:abstractNum w:abstractNumId="37" w15:restartNumberingAfterBreak="0">
+  <w:abstractNum w:abstractNumId="39" w15:restartNumberingAfterBreak="0">
     <w:nsid w:val="4C756581"/>
     <w:multiLevelType w:val="multilevel"/>
     <w:tmpl w:val="AB880840"/>
@@ -20240,7 +21076,7 @@
       </w:rPr>
     </w:lvl>
   </w:abstractNum>
-  <w:abstractNum w:abstractNumId="38" w15:restartNumberingAfterBreak="0">
+  <w:abstractNum w:abstractNumId="40" w15:restartNumberingAfterBreak="0">
     <w:nsid w:val="4FB64CDB"/>
     <w:multiLevelType w:val="multilevel"/>
     <w:tmpl w:val="5C2A0CA6"/>
@@ -20371,7 +21207,7 @@
       </w:rPr>
     </w:lvl>
   </w:abstractNum>
-  <w:abstractNum w:abstractNumId="39" w15:restartNumberingAfterBreak="0">
+  <w:abstractNum w:abstractNumId="41" w15:restartNumberingAfterBreak="0">
     <w:nsid w:val="54C0207E"/>
     <w:multiLevelType w:val="multilevel"/>
     <w:tmpl w:val="61126BF4"/>
@@ -20502,7 +21338,7 @@
       </w:rPr>
     </w:lvl>
   </w:abstractNum>
-  <w:abstractNum w:abstractNumId="40" w15:restartNumberingAfterBreak="0">
+  <w:abstractNum w:abstractNumId="42" w15:restartNumberingAfterBreak="0">
     <w:nsid w:val="54FC19EC"/>
     <w:multiLevelType w:val="multilevel"/>
     <w:tmpl w:val="5974360C"/>
@@ -20633,7 +21469,7 @@
       </w:rPr>
     </w:lvl>
   </w:abstractNum>
-  <w:abstractNum w:abstractNumId="41" w15:restartNumberingAfterBreak="0">
+  <w:abstractNum w:abstractNumId="43" w15:restartNumberingAfterBreak="0">
     <w:nsid w:val="56292BBF"/>
     <w:multiLevelType w:val="hybridMultilevel"/>
     <w:tmpl w:val="07FE203C"/>
@@ -20746,7 +21582,7 @@
       </w:rPr>
     </w:lvl>
   </w:abstractNum>
-  <w:abstractNum w:abstractNumId="42" w15:restartNumberingAfterBreak="0">
+  <w:abstractNum w:abstractNumId="44" w15:restartNumberingAfterBreak="0">
     <w:nsid w:val="59A83D9E"/>
     <w:multiLevelType w:val="multilevel"/>
     <w:tmpl w:val="2982C076"/>
@@ -20877,7 +21713,7 @@
       </w:rPr>
     </w:lvl>
   </w:abstractNum>
-  <w:abstractNum w:abstractNumId="43" w15:restartNumberingAfterBreak="0">
+  <w:abstractNum w:abstractNumId="45" w15:restartNumberingAfterBreak="0">
     <w:nsid w:val="5A2F7E70"/>
     <w:multiLevelType w:val="multilevel"/>
     <w:tmpl w:val="AC7A4148"/>
@@ -20990,7 +21826,7 @@
       </w:pPr>
     </w:lvl>
   </w:abstractNum>
-  <w:abstractNum w:abstractNumId="44" w15:restartNumberingAfterBreak="0">
+  <w:abstractNum w:abstractNumId="46" w15:restartNumberingAfterBreak="0">
     <w:nsid w:val="5BE77179"/>
     <w:multiLevelType w:val="multilevel"/>
     <w:tmpl w:val="F43074F4"/>
@@ -21107,7 +21943,7 @@
       </w:pPr>
     </w:lvl>
   </w:abstractNum>
-  <w:abstractNum w:abstractNumId="45" w15:restartNumberingAfterBreak="0">
+  <w:abstractNum w:abstractNumId="47" w15:restartNumberingAfterBreak="0">
     <w:nsid w:val="5F3117A7"/>
     <w:multiLevelType w:val="multilevel"/>
     <w:tmpl w:val="536496F0"/>
@@ -21220,7 +22056,7 @@
       </w:pPr>
     </w:lvl>
   </w:abstractNum>
-  <w:abstractNum w:abstractNumId="46" w15:restartNumberingAfterBreak="0">
+  <w:abstractNum w:abstractNumId="48" w15:restartNumberingAfterBreak="0">
     <w:nsid w:val="5FEA4EFD"/>
     <w:multiLevelType w:val="multilevel"/>
     <w:tmpl w:val="0B4E348E"/>
@@ -21369,7 +22205,7 @@
       </w:rPr>
     </w:lvl>
   </w:abstractNum>
-  <w:abstractNum w:abstractNumId="47" w15:restartNumberingAfterBreak="0">
+  <w:abstractNum w:abstractNumId="49" w15:restartNumberingAfterBreak="0">
     <w:nsid w:val="60001E81"/>
     <w:multiLevelType w:val="hybridMultilevel"/>
     <w:tmpl w:val="E5F48194"/>
@@ -21455,7 +22291,7 @@
       </w:pPr>
     </w:lvl>
   </w:abstractNum>
-  <w:abstractNum w:abstractNumId="48" w15:restartNumberingAfterBreak="0">
+  <w:abstractNum w:abstractNumId="50" w15:restartNumberingAfterBreak="0">
     <w:nsid w:val="60492AFC"/>
     <w:multiLevelType w:val="multilevel"/>
     <w:tmpl w:val="758258EC"/>
@@ -21586,7 +22422,7 @@
       </w:rPr>
     </w:lvl>
   </w:abstractNum>
-  <w:abstractNum w:abstractNumId="49" w15:restartNumberingAfterBreak="0">
+  <w:abstractNum w:abstractNumId="51" w15:restartNumberingAfterBreak="0">
     <w:nsid w:val="60B95C54"/>
     <w:multiLevelType w:val="multilevel"/>
     <w:tmpl w:val="827A0E92"/>
@@ -21717,7 +22553,7 @@
       </w:rPr>
     </w:lvl>
   </w:abstractNum>
-  <w:abstractNum w:abstractNumId="50" w15:restartNumberingAfterBreak="0">
+  <w:abstractNum w:abstractNumId="52" w15:restartNumberingAfterBreak="0">
     <w:nsid w:val="62DF5508"/>
     <w:multiLevelType w:val="hybridMultilevel"/>
     <w:tmpl w:val="AAB8F670"/>
@@ -21830,7 +22666,7 @@
       </w:rPr>
     </w:lvl>
   </w:abstractNum>
-  <w:abstractNum w:abstractNumId="51" w15:restartNumberingAfterBreak="0">
+  <w:abstractNum w:abstractNumId="53" w15:restartNumberingAfterBreak="0">
     <w:nsid w:val="648E6CF6"/>
     <w:multiLevelType w:val="multilevel"/>
     <w:tmpl w:val="B3B0110A"/>
@@ -21961,7 +22797,7 @@
       </w:rPr>
     </w:lvl>
   </w:abstractNum>
-  <w:abstractNum w:abstractNumId="52" w15:restartNumberingAfterBreak="0">
+  <w:abstractNum w:abstractNumId="54" w15:restartNumberingAfterBreak="0">
     <w:nsid w:val="65857D48"/>
     <w:multiLevelType w:val="multilevel"/>
     <w:tmpl w:val="1722C0A6"/>
@@ -22092,7 +22928,7 @@
       </w:rPr>
     </w:lvl>
   </w:abstractNum>
-  <w:abstractNum w:abstractNumId="53" w15:restartNumberingAfterBreak="0">
+  <w:abstractNum w:abstractNumId="55" w15:restartNumberingAfterBreak="0">
     <w:nsid w:val="658F64E7"/>
     <w:multiLevelType w:val="multilevel"/>
     <w:tmpl w:val="93B65796"/>
@@ -22223,7 +23059,7 @@
       </w:rPr>
     </w:lvl>
   </w:abstractNum>
-  <w:abstractNum w:abstractNumId="54" w15:restartNumberingAfterBreak="0">
+  <w:abstractNum w:abstractNumId="56" w15:restartNumberingAfterBreak="0">
     <w:nsid w:val="67597D37"/>
     <w:multiLevelType w:val="multilevel"/>
     <w:tmpl w:val="EC728F9C"/>
@@ -22354,7 +23190,7 @@
       </w:rPr>
     </w:lvl>
   </w:abstractNum>
-  <w:abstractNum w:abstractNumId="55" w15:restartNumberingAfterBreak="0">
+  <w:abstractNum w:abstractNumId="57" w15:restartNumberingAfterBreak="0">
     <w:nsid w:val="697160E0"/>
     <w:multiLevelType w:val="multilevel"/>
     <w:tmpl w:val="827C3D18"/>
@@ -22485,7 +23321,7 @@
       </w:rPr>
     </w:lvl>
   </w:abstractNum>
-  <w:abstractNum w:abstractNumId="56" w15:restartNumberingAfterBreak="0">
+  <w:abstractNum w:abstractNumId="58" w15:restartNumberingAfterBreak="0">
     <w:nsid w:val="6A091B24"/>
     <w:multiLevelType w:val="multilevel"/>
     <w:tmpl w:val="C6AA0EC8"/>
@@ -22616,7 +23452,7 @@
       </w:rPr>
     </w:lvl>
   </w:abstractNum>
-  <w:abstractNum w:abstractNumId="57" w15:restartNumberingAfterBreak="0">
+  <w:abstractNum w:abstractNumId="59" w15:restartNumberingAfterBreak="0">
     <w:nsid w:val="6E2255D3"/>
     <w:multiLevelType w:val="multilevel"/>
     <w:tmpl w:val="A7CE17DE"/>
@@ -22747,7 +23583,7 @@
       </w:rPr>
     </w:lvl>
   </w:abstractNum>
-  <w:abstractNum w:abstractNumId="58" w15:restartNumberingAfterBreak="0">
+  <w:abstractNum w:abstractNumId="60" w15:restartNumberingAfterBreak="0">
     <w:nsid w:val="70856F6E"/>
     <w:multiLevelType w:val="multilevel"/>
     <w:tmpl w:val="2738F2D6"/>
@@ -22878,7 +23714,7 @@
       </w:rPr>
     </w:lvl>
   </w:abstractNum>
-  <w:abstractNum w:abstractNumId="59" w15:restartNumberingAfterBreak="0">
+  <w:abstractNum w:abstractNumId="61" w15:restartNumberingAfterBreak="0">
     <w:nsid w:val="722B267E"/>
     <w:multiLevelType w:val="hybridMultilevel"/>
     <w:tmpl w:val="676AB48C"/>
@@ -22991,7 +23827,7 @@
       </w:rPr>
     </w:lvl>
   </w:abstractNum>
-  <w:abstractNum w:abstractNumId="60" w15:restartNumberingAfterBreak="0">
+  <w:abstractNum w:abstractNumId="62" w15:restartNumberingAfterBreak="0">
     <w:nsid w:val="75830703"/>
     <w:multiLevelType w:val="multilevel"/>
     <w:tmpl w:val="703E682A"/>
@@ -23122,7 +23958,7 @@
       </w:rPr>
     </w:lvl>
   </w:abstractNum>
-  <w:abstractNum w:abstractNumId="61" w15:restartNumberingAfterBreak="0">
+  <w:abstractNum w:abstractNumId="63" w15:restartNumberingAfterBreak="0">
     <w:nsid w:val="761712CD"/>
     <w:multiLevelType w:val="multilevel"/>
     <w:tmpl w:val="EF8C5228"/>
@@ -23253,7 +24089,7 @@
       </w:rPr>
     </w:lvl>
   </w:abstractNum>
-  <w:abstractNum w:abstractNumId="62" w15:restartNumberingAfterBreak="0">
+  <w:abstractNum w:abstractNumId="64" w15:restartNumberingAfterBreak="0">
     <w:nsid w:val="76F974DB"/>
     <w:multiLevelType w:val="multilevel"/>
     <w:tmpl w:val="ABEAE29E"/>
@@ -23366,7 +24202,7 @@
       </w:pPr>
     </w:lvl>
   </w:abstractNum>
-  <w:abstractNum w:abstractNumId="63" w15:restartNumberingAfterBreak="0">
+  <w:abstractNum w:abstractNumId="65" w15:restartNumberingAfterBreak="0">
     <w:nsid w:val="774E476E"/>
     <w:multiLevelType w:val="multilevel"/>
     <w:tmpl w:val="0150A812"/>
@@ -23497,7 +24333,7 @@
       </w:rPr>
     </w:lvl>
   </w:abstractNum>
-  <w:abstractNum w:abstractNumId="64" w15:restartNumberingAfterBreak="0">
+  <w:abstractNum w:abstractNumId="66" w15:restartNumberingAfterBreak="0">
     <w:nsid w:val="784A7556"/>
     <w:multiLevelType w:val="multilevel"/>
     <w:tmpl w:val="7368C8AC"/>
@@ -23628,7 +24464,7 @@
       </w:rPr>
     </w:lvl>
   </w:abstractNum>
-  <w:abstractNum w:abstractNumId="65" w15:restartNumberingAfterBreak="0">
+  <w:abstractNum w:abstractNumId="67" w15:restartNumberingAfterBreak="0">
     <w:nsid w:val="785100B4"/>
     <w:multiLevelType w:val="multilevel"/>
     <w:tmpl w:val="541419D2"/>
@@ -23759,7 +24595,7 @@
       </w:rPr>
     </w:lvl>
   </w:abstractNum>
-  <w:abstractNum w:abstractNumId="66" w15:restartNumberingAfterBreak="0">
+  <w:abstractNum w:abstractNumId="68" w15:restartNumberingAfterBreak="0">
     <w:nsid w:val="78BA5315"/>
     <w:multiLevelType w:val="multilevel"/>
     <w:tmpl w:val="39A28FBA"/>
@@ -23872,7 +24708,7 @@
       </w:pPr>
     </w:lvl>
   </w:abstractNum>
-  <w:abstractNum w:abstractNumId="67" w15:restartNumberingAfterBreak="0">
+  <w:abstractNum w:abstractNumId="69" w15:restartNumberingAfterBreak="0">
     <w:nsid w:val="7972615F"/>
     <w:multiLevelType w:val="multilevel"/>
     <w:tmpl w:val="859C4B06"/>
@@ -24021,7 +24857,7 @@
       </w:rPr>
     </w:lvl>
   </w:abstractNum>
-  <w:abstractNum w:abstractNumId="68" w15:restartNumberingAfterBreak="0">
+  <w:abstractNum w:abstractNumId="70" w15:restartNumberingAfterBreak="0">
     <w:nsid w:val="7B682469"/>
     <w:multiLevelType w:val="multilevel"/>
     <w:tmpl w:val="23CC9612"/>
@@ -24152,7 +24988,7 @@
       </w:rPr>
     </w:lvl>
   </w:abstractNum>
-  <w:abstractNum w:abstractNumId="69" w15:restartNumberingAfterBreak="0">
+  <w:abstractNum w:abstractNumId="71" w15:restartNumberingAfterBreak="0">
     <w:nsid w:val="7C1870FE"/>
     <w:multiLevelType w:val="multilevel"/>
     <w:tmpl w:val="4598650C"/>
@@ -24265,7 +25101,7 @@
       </w:pPr>
     </w:lvl>
   </w:abstractNum>
-  <w:abstractNum w:abstractNumId="70" w15:restartNumberingAfterBreak="0">
+  <w:abstractNum w:abstractNumId="72" w15:restartNumberingAfterBreak="0">
     <w:nsid w:val="7F0A7309"/>
     <w:multiLevelType w:val="multilevel"/>
     <w:tmpl w:val="F134F492"/>
@@ -24376,6 +25212,119 @@
         </w:tabs>
         <w:ind w:left="6480" w:hanging="480"/>
       </w:pPr>
+    </w:lvl>
+  </w:abstractNum>
+  <w:abstractNum w:abstractNumId="73" w15:restartNumberingAfterBreak="0">
+    <w:nsid w:val="7F425D2A"/>
+    <w:multiLevelType w:val="hybridMultilevel"/>
+    <w:tmpl w:val="6786EE5A"/>
+    <w:lvl w:ilvl="0" w:tplc="04090005">
+      <w:start w:val="1"/>
+      <w:numFmt w:val="bullet"/>
+      <w:lvlText w:val=""/>
+      <w:lvlJc w:val="left"/>
+      <w:pPr>
+        <w:ind w:left="720" w:hanging="360"/>
+      </w:pPr>
+      <w:rPr>
+        <w:rFonts w:ascii="Wingdings" w:hAnsi="Wingdings" w:hint="default"/>
+      </w:rPr>
+    </w:lvl>
+    <w:lvl w:ilvl="1" w:tplc="04090003" w:tentative="1">
+      <w:start w:val="1"/>
+      <w:numFmt w:val="bullet"/>
+      <w:lvlText w:val="o"/>
+      <w:lvlJc w:val="left"/>
+      <w:pPr>
+        <w:ind w:left="1440" w:hanging="360"/>
+      </w:pPr>
+      <w:rPr>
+        <w:rFonts w:ascii="Courier New" w:hAnsi="Courier New" w:cs="Courier New" w:hint="default"/>
+      </w:rPr>
+    </w:lvl>
+    <w:lvl w:ilvl="2" w:tplc="04090005" w:tentative="1">
+      <w:start w:val="1"/>
+      <w:numFmt w:val="bullet"/>
+      <w:lvlText w:val=""/>
+      <w:lvlJc w:val="left"/>
+      <w:pPr>
+        <w:ind w:left="2160" w:hanging="360"/>
+      </w:pPr>
+      <w:rPr>
+        <w:rFonts w:ascii="Wingdings" w:hAnsi="Wingdings" w:hint="default"/>
+      </w:rPr>
+    </w:lvl>
+    <w:lvl w:ilvl="3" w:tplc="04090001" w:tentative="1">
+      <w:start w:val="1"/>
+      <w:numFmt w:val="bullet"/>
+      <w:lvlText w:val=""/>
+      <w:lvlJc w:val="left"/>
+      <w:pPr>
+        <w:ind w:left="2880" w:hanging="360"/>
+      </w:pPr>
+      <w:rPr>
+        <w:rFonts w:ascii="Symbol" w:hAnsi="Symbol" w:hint="default"/>
+      </w:rPr>
+    </w:lvl>
+    <w:lvl w:ilvl="4" w:tplc="04090003" w:tentative="1">
+      <w:start w:val="1"/>
+      <w:numFmt w:val="bullet"/>
+      <w:lvlText w:val="o"/>
+      <w:lvlJc w:val="left"/>
+      <w:pPr>
+        <w:ind w:left="3600" w:hanging="360"/>
+      </w:pPr>
+      <w:rPr>
+        <w:rFonts w:ascii="Courier New" w:hAnsi="Courier New" w:cs="Courier New" w:hint="default"/>
+      </w:rPr>
+    </w:lvl>
+    <w:lvl w:ilvl="5" w:tplc="04090005" w:tentative="1">
+      <w:start w:val="1"/>
+      <w:numFmt w:val="bullet"/>
+      <w:lvlText w:val=""/>
+      <w:lvlJc w:val="left"/>
+      <w:pPr>
+        <w:ind w:left="4320" w:hanging="360"/>
+      </w:pPr>
+      <w:rPr>
+        <w:rFonts w:ascii="Wingdings" w:hAnsi="Wingdings" w:hint="default"/>
+      </w:rPr>
+    </w:lvl>
+    <w:lvl w:ilvl="6" w:tplc="04090001" w:tentative="1">
+      <w:start w:val="1"/>
+      <w:numFmt w:val="bullet"/>
+      <w:lvlText w:val=""/>
+      <w:lvlJc w:val="left"/>
+      <w:pPr>
+        <w:ind w:left="5040" w:hanging="360"/>
+      </w:pPr>
+      <w:rPr>
+        <w:rFonts w:ascii="Symbol" w:hAnsi="Symbol" w:hint="default"/>
+      </w:rPr>
+    </w:lvl>
+    <w:lvl w:ilvl="7" w:tplc="04090003" w:tentative="1">
+      <w:start w:val="1"/>
+      <w:numFmt w:val="bullet"/>
+      <w:lvlText w:val="o"/>
+      <w:lvlJc w:val="left"/>
+      <w:pPr>
+        <w:ind w:left="5760" w:hanging="360"/>
+      </w:pPr>
+      <w:rPr>
+        <w:rFonts w:ascii="Courier New" w:hAnsi="Courier New" w:cs="Courier New" w:hint="default"/>
+      </w:rPr>
+    </w:lvl>
+    <w:lvl w:ilvl="8" w:tplc="04090005" w:tentative="1">
+      <w:start w:val="1"/>
+      <w:numFmt w:val="bullet"/>
+      <w:lvlText w:val=""/>
+      <w:lvlJc w:val="left"/>
+      <w:pPr>
+        <w:ind w:left="6480" w:hanging="360"/>
+      </w:pPr>
+      <w:rPr>
+        <w:rFonts w:ascii="Wingdings" w:hAnsi="Wingdings" w:hint="default"/>
+      </w:rPr>
     </w:lvl>
   </w:abstractNum>
   <w:num w:numId="1" w16cid:durableId="203058160">
@@ -24385,22 +25334,22 @@
     <w:abstractNumId w:val="14"/>
   </w:num>
   <w:num w:numId="3" w16cid:durableId="1600138200">
-    <w:abstractNumId w:val="34"/>
+    <w:abstractNumId w:val="36"/>
   </w:num>
   <w:num w:numId="4" w16cid:durableId="68307869">
-    <w:abstractNumId w:val="36"/>
+    <w:abstractNumId w:val="38"/>
   </w:num>
   <w:num w:numId="5" w16cid:durableId="1833835011">
-    <w:abstractNumId w:val="31"/>
+    <w:abstractNumId w:val="33"/>
   </w:num>
   <w:num w:numId="6" w16cid:durableId="1944416682">
     <w:abstractNumId w:val="25"/>
   </w:num>
   <w:num w:numId="7" w16cid:durableId="645277624">
-    <w:abstractNumId w:val="49"/>
+    <w:abstractNumId w:val="51"/>
   </w:num>
   <w:num w:numId="8" w16cid:durableId="607591402">
-    <w:abstractNumId w:val="63"/>
+    <w:abstractNumId w:val="65"/>
   </w:num>
   <w:num w:numId="9" w16cid:durableId="1451436587">
     <w:abstractNumId w:val="21"/>
@@ -24409,7 +25358,7 @@
     <w:abstractNumId w:val="18"/>
   </w:num>
   <w:num w:numId="11" w16cid:durableId="1791779986">
-    <w:abstractNumId w:val="51"/>
+    <w:abstractNumId w:val="53"/>
   </w:num>
   <w:num w:numId="12" w16cid:durableId="1833450035">
     <w:abstractNumId w:val="11"/>
@@ -24424,19 +25373,19 @@
     <w:abstractNumId w:val="20"/>
   </w:num>
   <w:num w:numId="16" w16cid:durableId="1783988129">
-    <w:abstractNumId w:val="54"/>
+    <w:abstractNumId w:val="56"/>
   </w:num>
   <w:num w:numId="17" w16cid:durableId="898713140">
-    <w:abstractNumId w:val="43"/>
+    <w:abstractNumId w:val="45"/>
   </w:num>
   <w:num w:numId="18" w16cid:durableId="1526597266">
     <w:abstractNumId w:val="2"/>
   </w:num>
   <w:num w:numId="19" w16cid:durableId="516771904">
-    <w:abstractNumId w:val="68"/>
+    <w:abstractNumId w:val="70"/>
   </w:num>
   <w:num w:numId="20" w16cid:durableId="1311136883">
-    <w:abstractNumId w:val="65"/>
+    <w:abstractNumId w:val="67"/>
   </w:num>
   <w:num w:numId="21" w16cid:durableId="842815253">
     <w:abstractNumId w:val="0"/>
@@ -24445,97 +25394,97 @@
     <w:abstractNumId w:val="10"/>
   </w:num>
   <w:num w:numId="23" w16cid:durableId="1991203455">
-    <w:abstractNumId w:val="56"/>
+    <w:abstractNumId w:val="58"/>
   </w:num>
   <w:num w:numId="24" w16cid:durableId="138888254">
-    <w:abstractNumId w:val="32"/>
+    <w:abstractNumId w:val="34"/>
   </w:num>
   <w:num w:numId="25" w16cid:durableId="227738752">
-    <w:abstractNumId w:val="26"/>
+    <w:abstractNumId w:val="27"/>
   </w:num>
   <w:num w:numId="26" w16cid:durableId="1293369210">
     <w:abstractNumId w:val="12"/>
   </w:num>
   <w:num w:numId="27" w16cid:durableId="878710038">
-    <w:abstractNumId w:val="45"/>
+    <w:abstractNumId w:val="47"/>
   </w:num>
   <w:num w:numId="28" w16cid:durableId="1799105872">
-    <w:abstractNumId w:val="37"/>
+    <w:abstractNumId w:val="39"/>
   </w:num>
   <w:num w:numId="29" w16cid:durableId="1501888598">
     <w:abstractNumId w:val="16"/>
   </w:num>
   <w:num w:numId="30" w16cid:durableId="564343863">
-    <w:abstractNumId w:val="61"/>
+    <w:abstractNumId w:val="63"/>
   </w:num>
   <w:num w:numId="31" w16cid:durableId="329917291">
-    <w:abstractNumId w:val="48"/>
+    <w:abstractNumId w:val="50"/>
   </w:num>
   <w:num w:numId="32" w16cid:durableId="1710302121">
     <w:abstractNumId w:val="4"/>
   </w:num>
   <w:num w:numId="33" w16cid:durableId="1207184102">
-    <w:abstractNumId w:val="42"/>
+    <w:abstractNumId w:val="44"/>
   </w:num>
   <w:num w:numId="34" w16cid:durableId="1755736469">
-    <w:abstractNumId w:val="30"/>
+    <w:abstractNumId w:val="31"/>
   </w:num>
   <w:num w:numId="35" w16cid:durableId="1869372766">
-    <w:abstractNumId w:val="38"/>
+    <w:abstractNumId w:val="40"/>
   </w:num>
   <w:num w:numId="36" w16cid:durableId="2102603350">
-    <w:abstractNumId w:val="53"/>
+    <w:abstractNumId w:val="55"/>
   </w:num>
   <w:num w:numId="37" w16cid:durableId="2041467826">
-    <w:abstractNumId w:val="27"/>
+    <w:abstractNumId w:val="28"/>
   </w:num>
   <w:num w:numId="38" w16cid:durableId="1309285887">
-    <w:abstractNumId w:val="39"/>
+    <w:abstractNumId w:val="41"/>
   </w:num>
   <w:num w:numId="39" w16cid:durableId="525602300">
-    <w:abstractNumId w:val="70"/>
+    <w:abstractNumId w:val="72"/>
   </w:num>
   <w:num w:numId="40" w16cid:durableId="1011949678">
-    <w:abstractNumId w:val="64"/>
+    <w:abstractNumId w:val="66"/>
   </w:num>
   <w:num w:numId="41" w16cid:durableId="1310750769">
     <w:abstractNumId w:val="9"/>
   </w:num>
   <w:num w:numId="42" w16cid:durableId="1470248257">
-    <w:abstractNumId w:val="40"/>
+    <w:abstractNumId w:val="42"/>
   </w:num>
   <w:num w:numId="43" w16cid:durableId="7948354">
     <w:abstractNumId w:val="7"/>
   </w:num>
   <w:num w:numId="44" w16cid:durableId="874852367">
-    <w:abstractNumId w:val="52"/>
+    <w:abstractNumId w:val="54"/>
   </w:num>
   <w:num w:numId="45" w16cid:durableId="917638478">
-    <w:abstractNumId w:val="69"/>
+    <w:abstractNumId w:val="71"/>
   </w:num>
   <w:num w:numId="46" w16cid:durableId="517695568">
-    <w:abstractNumId w:val="60"/>
+    <w:abstractNumId w:val="62"/>
   </w:num>
   <w:num w:numId="47" w16cid:durableId="2014645975">
     <w:abstractNumId w:val="17"/>
   </w:num>
   <w:num w:numId="48" w16cid:durableId="1379742344">
+    <w:abstractNumId w:val="59"/>
+  </w:num>
+  <w:num w:numId="49" w16cid:durableId="557126710">
     <w:abstractNumId w:val="57"/>
   </w:num>
-  <w:num w:numId="49" w16cid:durableId="557126710">
-    <w:abstractNumId w:val="55"/>
+  <w:num w:numId="50" w16cid:durableId="1170288778">
+    <w:abstractNumId w:val="30"/>
   </w:num>
-  <w:num w:numId="50" w16cid:durableId="1170288778">
+  <w:num w:numId="51" w16cid:durableId="41292619">
+    <w:abstractNumId w:val="60"/>
+  </w:num>
+  <w:num w:numId="52" w16cid:durableId="706415491">
     <w:abstractNumId w:val="29"/>
   </w:num>
-  <w:num w:numId="51" w16cid:durableId="41292619">
-    <w:abstractNumId w:val="58"/>
-  </w:num>
-  <w:num w:numId="52" w16cid:durableId="706415491">
-    <w:abstractNumId w:val="28"/>
-  </w:num>
   <w:num w:numId="53" w16cid:durableId="1026374082">
-    <w:abstractNumId w:val="62"/>
+    <w:abstractNumId w:val="64"/>
   </w:num>
   <w:num w:numId="54" w16cid:durableId="1933079608">
     <w:abstractNumId w:val="24"/>
@@ -24565,7 +25514,7 @@
     <w:abstractNumId w:val="8"/>
   </w:num>
   <w:num w:numId="63" w16cid:durableId="274674506">
-    <w:abstractNumId w:val="36"/>
+    <w:abstractNumId w:val="38"/>
     <w:lvlOverride w:ilvl="0">
       <w:startOverride w:val="1"/>
     </w:lvlOverride>
@@ -24622,7 +25571,7 @@
     <w:abstractNumId w:val="8"/>
   </w:num>
   <w:num w:numId="81" w16cid:durableId="1087922843">
-    <w:abstractNumId w:val="36"/>
+    <w:abstractNumId w:val="38"/>
     <w:lvlOverride w:ilvl="0">
       <w:startOverride w:val="1"/>
     </w:lvlOverride>
@@ -24637,7 +25586,7 @@
     <w:abstractNumId w:val="8"/>
   </w:num>
   <w:num w:numId="85" w16cid:durableId="1698845798">
-    <w:abstractNumId w:val="36"/>
+    <w:abstractNumId w:val="38"/>
   </w:num>
   <w:num w:numId="86" w16cid:durableId="1071124936">
     <w:abstractNumId w:val="8"/>
@@ -24646,7 +25595,7 @@
     <w:abstractNumId w:val="8"/>
   </w:num>
   <w:num w:numId="88" w16cid:durableId="1643196364">
-    <w:abstractNumId w:val="36"/>
+    <w:abstractNumId w:val="38"/>
   </w:num>
   <w:num w:numId="89" w16cid:durableId="397896844">
     <w:abstractNumId w:val="8"/>
@@ -24655,7 +25604,7 @@
     <w:abstractNumId w:val="8"/>
   </w:num>
   <w:num w:numId="91" w16cid:durableId="1068844586">
-    <w:abstractNumId w:val="36"/>
+    <w:abstractNumId w:val="38"/>
   </w:num>
   <w:num w:numId="92" w16cid:durableId="2090540665">
     <w:abstractNumId w:val="8"/>
@@ -24664,7 +25613,7 @@
     <w:abstractNumId w:val="8"/>
   </w:num>
   <w:num w:numId="94" w16cid:durableId="1009985514">
-    <w:abstractNumId w:val="36"/>
+    <w:abstractNumId w:val="38"/>
   </w:num>
   <w:num w:numId="95" w16cid:durableId="647830539">
     <w:abstractNumId w:val="8"/>
@@ -24673,7 +25622,7 @@
     <w:abstractNumId w:val="8"/>
   </w:num>
   <w:num w:numId="97" w16cid:durableId="152337032">
-    <w:abstractNumId w:val="36"/>
+    <w:abstractNumId w:val="38"/>
   </w:num>
   <w:num w:numId="98" w16cid:durableId="891158903">
     <w:abstractNumId w:val="8"/>
@@ -24682,7 +25631,7 @@
     <w:abstractNumId w:val="8"/>
   </w:num>
   <w:num w:numId="100" w16cid:durableId="2111656236">
-    <w:abstractNumId w:val="36"/>
+    <w:abstractNumId w:val="38"/>
     <w:lvlOverride w:ilvl="0">
       <w:startOverride w:val="1"/>
     </w:lvlOverride>
@@ -24709,7 +25658,7 @@
     <w:abstractNumId w:val="8"/>
   </w:num>
   <w:num w:numId="108" w16cid:durableId="1607467682">
-    <w:abstractNumId w:val="36"/>
+    <w:abstractNumId w:val="38"/>
   </w:num>
   <w:num w:numId="109" w16cid:durableId="1496148815">
     <w:abstractNumId w:val="8"/>
@@ -24718,7 +25667,7 @@
     <w:abstractNumId w:val="8"/>
   </w:num>
   <w:num w:numId="111" w16cid:durableId="1772436448">
-    <w:abstractNumId w:val="36"/>
+    <w:abstractNumId w:val="38"/>
   </w:num>
   <w:num w:numId="112" w16cid:durableId="1021594062">
     <w:abstractNumId w:val="8"/>
@@ -24727,7 +25676,7 @@
     <w:abstractNumId w:val="8"/>
   </w:num>
   <w:num w:numId="114" w16cid:durableId="341781061">
-    <w:abstractNumId w:val="36"/>
+    <w:abstractNumId w:val="38"/>
   </w:num>
   <w:num w:numId="115" w16cid:durableId="1507406144">
     <w:abstractNumId w:val="8"/>
@@ -24736,7 +25685,7 @@
     <w:abstractNumId w:val="8"/>
   </w:num>
   <w:num w:numId="117" w16cid:durableId="457337411">
-    <w:abstractNumId w:val="36"/>
+    <w:abstractNumId w:val="38"/>
   </w:num>
   <w:num w:numId="118" w16cid:durableId="1011108239">
     <w:abstractNumId w:val="8"/>
@@ -24754,7 +25703,7 @@
     <w:abstractNumId w:val="8"/>
   </w:num>
   <w:num w:numId="123" w16cid:durableId="1293947226">
-    <w:abstractNumId w:val="36"/>
+    <w:abstractNumId w:val="38"/>
   </w:num>
   <w:num w:numId="124" w16cid:durableId="1920478303">
     <w:abstractNumId w:val="8"/>
@@ -24763,7 +25712,7 @@
     <w:abstractNumId w:val="8"/>
   </w:num>
   <w:num w:numId="126" w16cid:durableId="1667591229">
-    <w:abstractNumId w:val="36"/>
+    <w:abstractNumId w:val="38"/>
   </w:num>
   <w:num w:numId="127" w16cid:durableId="186650461">
     <w:abstractNumId w:val="8"/>
@@ -24772,7 +25721,7 @@
     <w:abstractNumId w:val="8"/>
   </w:num>
   <w:num w:numId="129" w16cid:durableId="1327903218">
-    <w:abstractNumId w:val="36"/>
+    <w:abstractNumId w:val="38"/>
     <w:lvlOverride w:ilvl="0">
       <w:startOverride w:val="1"/>
     </w:lvlOverride>
@@ -24787,10 +25736,10 @@
     <w:abstractNumId w:val="8"/>
   </w:num>
   <w:num w:numId="133" w16cid:durableId="1851215947">
-    <w:abstractNumId w:val="36"/>
+    <w:abstractNumId w:val="38"/>
   </w:num>
   <w:num w:numId="134" w16cid:durableId="122041515">
-    <w:abstractNumId w:val="36"/>
+    <w:abstractNumId w:val="38"/>
     <w:lvlOverride w:ilvl="0">
       <w:startOverride w:val="1"/>
     </w:lvlOverride>
@@ -24799,55 +25748,55 @@
     </w:lvlOverride>
   </w:num>
   <w:num w:numId="135" w16cid:durableId="19167905">
-    <w:abstractNumId w:val="36"/>
+    <w:abstractNumId w:val="38"/>
   </w:num>
   <w:num w:numId="136" w16cid:durableId="1895119107">
-    <w:abstractNumId w:val="36"/>
+    <w:abstractNumId w:val="38"/>
   </w:num>
   <w:num w:numId="137" w16cid:durableId="127282709">
-    <w:abstractNumId w:val="36"/>
+    <w:abstractNumId w:val="38"/>
   </w:num>
   <w:num w:numId="138" w16cid:durableId="1041713035">
-    <w:abstractNumId w:val="36"/>
+    <w:abstractNumId w:val="38"/>
   </w:num>
   <w:num w:numId="139" w16cid:durableId="632441776">
-    <w:abstractNumId w:val="36"/>
+    <w:abstractNumId w:val="38"/>
   </w:num>
   <w:num w:numId="140" w16cid:durableId="112019388">
-    <w:abstractNumId w:val="36"/>
+    <w:abstractNumId w:val="38"/>
   </w:num>
   <w:num w:numId="141" w16cid:durableId="1439522416">
-    <w:abstractNumId w:val="36"/>
+    <w:abstractNumId w:val="38"/>
   </w:num>
   <w:num w:numId="142" w16cid:durableId="1415124979">
-    <w:abstractNumId w:val="36"/>
+    <w:abstractNumId w:val="38"/>
   </w:num>
   <w:num w:numId="143" w16cid:durableId="1184320540">
-    <w:abstractNumId w:val="36"/>
+    <w:abstractNumId w:val="38"/>
   </w:num>
   <w:num w:numId="144" w16cid:durableId="488130298">
-    <w:abstractNumId w:val="36"/>
+    <w:abstractNumId w:val="38"/>
   </w:num>
   <w:num w:numId="145" w16cid:durableId="1406219452">
-    <w:abstractNumId w:val="36"/>
+    <w:abstractNumId w:val="38"/>
   </w:num>
   <w:num w:numId="146" w16cid:durableId="933975395">
-    <w:abstractNumId w:val="36"/>
+    <w:abstractNumId w:val="38"/>
   </w:num>
   <w:num w:numId="147" w16cid:durableId="1828285018">
-    <w:abstractNumId w:val="36"/>
+    <w:abstractNumId w:val="38"/>
   </w:num>
   <w:num w:numId="148" w16cid:durableId="2001883042">
-    <w:abstractNumId w:val="36"/>
+    <w:abstractNumId w:val="38"/>
   </w:num>
   <w:num w:numId="149" w16cid:durableId="1478182386">
-    <w:abstractNumId w:val="36"/>
+    <w:abstractNumId w:val="38"/>
   </w:num>
   <w:num w:numId="150" w16cid:durableId="245653299">
-    <w:abstractNumId w:val="36"/>
+    <w:abstractNumId w:val="38"/>
   </w:num>
   <w:num w:numId="151" w16cid:durableId="1831864870">
-    <w:abstractNumId w:val="36"/>
+    <w:abstractNumId w:val="38"/>
   </w:num>
   <w:num w:numId="152" w16cid:durableId="2097483355">
     <w:abstractNumId w:val="8"/>
@@ -24877,7 +25826,7 @@
     <w:abstractNumId w:val="8"/>
   </w:num>
   <w:num w:numId="161" w16cid:durableId="1672609885">
-    <w:abstractNumId w:val="36"/>
+    <w:abstractNumId w:val="38"/>
     <w:lvlOverride w:ilvl="0">
       <w:startOverride w:val="1"/>
     </w:lvlOverride>
@@ -24886,31 +25835,31 @@
     <w:abstractNumId w:val="8"/>
   </w:num>
   <w:num w:numId="163" w16cid:durableId="2013332674">
-    <w:abstractNumId w:val="36"/>
+    <w:abstractNumId w:val="38"/>
   </w:num>
   <w:num w:numId="164" w16cid:durableId="981538590">
     <w:abstractNumId w:val="8"/>
   </w:num>
   <w:num w:numId="165" w16cid:durableId="1991400539">
-    <w:abstractNumId w:val="36"/>
+    <w:abstractNumId w:val="38"/>
   </w:num>
   <w:num w:numId="166" w16cid:durableId="350837971">
     <w:abstractNumId w:val="8"/>
   </w:num>
   <w:num w:numId="167" w16cid:durableId="1841265750">
-    <w:abstractNumId w:val="36"/>
+    <w:abstractNumId w:val="38"/>
   </w:num>
   <w:num w:numId="168" w16cid:durableId="1802268585">
     <w:abstractNumId w:val="8"/>
   </w:num>
   <w:num w:numId="169" w16cid:durableId="1724673957">
-    <w:abstractNumId w:val="36"/>
+    <w:abstractNumId w:val="38"/>
   </w:num>
   <w:num w:numId="170" w16cid:durableId="1919055828">
     <w:abstractNumId w:val="8"/>
   </w:num>
   <w:num w:numId="171" w16cid:durableId="2091535360">
-    <w:abstractNumId w:val="36"/>
+    <w:abstractNumId w:val="38"/>
     <w:lvlOverride w:ilvl="0">
       <w:startOverride w:val="1"/>
     </w:lvlOverride>
@@ -24919,25 +25868,25 @@
     <w:abstractNumId w:val="8"/>
   </w:num>
   <w:num w:numId="173" w16cid:durableId="1965429460">
-    <w:abstractNumId w:val="36"/>
+    <w:abstractNumId w:val="38"/>
   </w:num>
   <w:num w:numId="174" w16cid:durableId="1542280772">
     <w:abstractNumId w:val="8"/>
   </w:num>
   <w:num w:numId="175" w16cid:durableId="1484854652">
-    <w:abstractNumId w:val="36"/>
+    <w:abstractNumId w:val="38"/>
   </w:num>
   <w:num w:numId="176" w16cid:durableId="1509980242">
     <w:abstractNumId w:val="8"/>
   </w:num>
   <w:num w:numId="177" w16cid:durableId="1964727582">
-    <w:abstractNumId w:val="36"/>
+    <w:abstractNumId w:val="38"/>
   </w:num>
   <w:num w:numId="178" w16cid:durableId="369186857">
     <w:abstractNumId w:val="8"/>
   </w:num>
   <w:num w:numId="179" w16cid:durableId="781609034">
-    <w:abstractNumId w:val="36"/>
+    <w:abstractNumId w:val="38"/>
   </w:num>
   <w:num w:numId="180" w16cid:durableId="1711803610">
     <w:abstractNumId w:val="8"/>
@@ -24964,25 +25913,25 @@
     <w:abstractNumId w:val="8"/>
   </w:num>
   <w:num w:numId="188" w16cid:durableId="162858765">
-    <w:abstractNumId w:val="36"/>
+    <w:abstractNumId w:val="38"/>
     <w:lvlOverride w:ilvl="0">
       <w:startOverride w:val="1"/>
     </w:lvlOverride>
   </w:num>
   <w:num w:numId="189" w16cid:durableId="390226765">
-    <w:abstractNumId w:val="36"/>
+    <w:abstractNumId w:val="38"/>
   </w:num>
   <w:num w:numId="190" w16cid:durableId="1509100606">
-    <w:abstractNumId w:val="36"/>
+    <w:abstractNumId w:val="38"/>
   </w:num>
   <w:num w:numId="191" w16cid:durableId="156726585">
-    <w:abstractNumId w:val="36"/>
+    <w:abstractNumId w:val="38"/>
   </w:num>
   <w:num w:numId="192" w16cid:durableId="1413039623">
-    <w:abstractNumId w:val="36"/>
+    <w:abstractNumId w:val="38"/>
   </w:num>
   <w:num w:numId="193" w16cid:durableId="540555959">
-    <w:abstractNumId w:val="36"/>
+    <w:abstractNumId w:val="38"/>
   </w:num>
   <w:num w:numId="194" w16cid:durableId="1379166292">
     <w:abstractNumId w:val="8"/>
@@ -24997,10 +25946,10 @@
     <w:abstractNumId w:val="8"/>
   </w:num>
   <w:num w:numId="198" w16cid:durableId="1118137266">
-    <w:abstractNumId w:val="67"/>
+    <w:abstractNumId w:val="69"/>
   </w:num>
   <w:num w:numId="199" w16cid:durableId="1908296013">
-    <w:abstractNumId w:val="50"/>
+    <w:abstractNumId w:val="52"/>
   </w:num>
   <w:num w:numId="200" w16cid:durableId="1424455440">
     <w:abstractNumId w:val="15"/>
@@ -25009,28 +25958,28 @@
     <w:abstractNumId w:val="19"/>
   </w:num>
   <w:num w:numId="202" w16cid:durableId="1170146097">
+    <w:abstractNumId w:val="37"/>
+  </w:num>
+  <w:num w:numId="203" w16cid:durableId="902259640">
+    <w:abstractNumId w:val="68"/>
+  </w:num>
+  <w:num w:numId="204" w16cid:durableId="1578973219">
+    <w:abstractNumId w:val="48"/>
+  </w:num>
+  <w:num w:numId="205" w16cid:durableId="947465807">
     <w:abstractNumId w:val="35"/>
   </w:num>
-  <w:num w:numId="203" w16cid:durableId="902259640">
-    <w:abstractNumId w:val="66"/>
-  </w:num>
-  <w:num w:numId="204" w16cid:durableId="1578973219">
-    <w:abstractNumId w:val="46"/>
-  </w:num>
-  <w:num w:numId="205" w16cid:durableId="947465807">
-    <w:abstractNumId w:val="33"/>
-  </w:num>
   <w:num w:numId="206" w16cid:durableId="1689403121">
-    <w:abstractNumId w:val="47"/>
+    <w:abstractNumId w:val="49"/>
   </w:num>
   <w:num w:numId="207" w16cid:durableId="1240166078">
     <w:abstractNumId w:val="22"/>
   </w:num>
   <w:num w:numId="208" w16cid:durableId="1400248630">
-    <w:abstractNumId w:val="41"/>
+    <w:abstractNumId w:val="43"/>
   </w:num>
   <w:num w:numId="209" w16cid:durableId="1448309216">
-    <w:abstractNumId w:val="59"/>
+    <w:abstractNumId w:val="61"/>
   </w:num>
   <w:num w:numId="210" w16cid:durableId="864517898">
     <w:abstractNumId w:val="3"/>
@@ -25042,7 +25991,16 @@
     <w:abstractNumId w:val="1"/>
   </w:num>
   <w:num w:numId="213" w16cid:durableId="458450365">
-    <w:abstractNumId w:val="44"/>
+    <w:abstractNumId w:val="46"/>
+  </w:num>
+  <w:num w:numId="214" w16cid:durableId="1794514785">
+    <w:abstractNumId w:val="73"/>
+  </w:num>
+  <w:num w:numId="215" w16cid:durableId="324552890">
+    <w:abstractNumId w:val="32"/>
+  </w:num>
+  <w:num w:numId="216" w16cid:durableId="1730032317">
+    <w:abstractNumId w:val="26"/>
   </w:num>
 </w:numbering>
 </file>
@@ -26328,4 +27286,16 @@
   <a:objectDefaults/>
   <a:extraClrSchemeLst/>
 </a:theme>
+</file>
+
+<file path=customXml/item1.xml><?xml version="1.0" encoding="utf-8"?>
+<b:Sources xmlns:b="http://schemas.openxmlformats.org/officeDocument/2006/bibliography" xmlns="http://schemas.openxmlformats.org/officeDocument/2006/bibliography" SelectedStyle="\APASixthEditionOfficeOnline.xsl" StyleName="APA" Version="6"/>
+</file>
+
+<file path=customXml/itemProps1.xml><?xml version="1.0" encoding="utf-8"?>
+<ds:datastoreItem xmlns:ds="http://schemas.openxmlformats.org/officeDocument/2006/customXml" ds:itemID="{2AA07A01-B9A8-4EA2-998C-59606EA5E5FD}">
+  <ds:schemaRefs>
+    <ds:schemaRef ds:uri="http://schemas.openxmlformats.org/officeDocument/2006/bibliography"/>
+  </ds:schemaRefs>
+</ds:datastoreItem>
 </file>
</xml_diff>